<commit_message>
Update Assignment 4.2 Final Project Progress Report.docx
</commit_message>
<xml_diff>
--- a/Assignment 4.2 Final Project Progress Report.docx
+++ b/Assignment 4.2 Final Project Progress Report.docx
@@ -175,6 +175,7 @@
         <w:jc w:val="center"/>
         <w:rPr>
           <w:rFonts w:ascii="Times New Roman" w:eastAsia="Times New Roman" w:hAnsi="Times New Roman" w:cs="Times New Roman"/>
+          <w:color w:val="000000"/>
         </w:rPr>
       </w:pPr>
       <w:r>
@@ -182,15 +183,57 @@
           <w:rFonts w:ascii="Times New Roman" w:eastAsia="Times New Roman" w:hAnsi="Times New Roman" w:cs="Times New Roman"/>
           <w:color w:val="000000"/>
         </w:rPr>
-        <w:t>Feb 6</w:t>
+        <w:t>February</w:t>
       </w:r>
       <w:r>
         <w:rPr>
           <w:rFonts w:ascii="Times New Roman" w:eastAsia="Times New Roman" w:hAnsi="Times New Roman" w:cs="Times New Roman"/>
           <w:color w:val="000000"/>
         </w:rPr>
+        <w:t xml:space="preserve"> 6</w:t>
+      </w:r>
+      <w:r>
+        <w:rPr>
+          <w:rFonts w:ascii="Times New Roman" w:eastAsia="Times New Roman" w:hAnsi="Times New Roman" w:cs="Times New Roman"/>
+          <w:color w:val="000000"/>
+        </w:rPr>
         <w:t>, 2023</w:t>
       </w:r>
+    </w:p>
+    <w:p>
+      <w:pPr>
+        <w:spacing w:after="160" w:line="480" w:lineRule="auto"/>
+        <w:jc w:val="center"/>
+        <w:rPr>
+          <w:rFonts w:ascii="Times New Roman" w:eastAsia="Times New Roman" w:hAnsi="Times New Roman" w:cs="Times New Roman"/>
+          <w:color w:val="000000"/>
+        </w:rPr>
+      </w:pPr>
+      <w:r>
+        <w:rPr>
+          <w:rFonts w:ascii="Times New Roman" w:eastAsia="Times New Roman" w:hAnsi="Times New Roman" w:cs="Times New Roman"/>
+          <w:color w:val="000000"/>
+        </w:rPr>
+        <w:t xml:space="preserve">GitHub: </w:t>
+      </w:r>
+      <w:hyperlink r:id="rId5" w:history="1">
+        <w:r>
+          <w:rPr>
+            <w:rStyle w:val="Hyperlink"/>
+            <w:rFonts w:ascii="Times New Roman" w:eastAsia="Times New Roman" w:hAnsi="Times New Roman" w:cs="Times New Roman"/>
+          </w:rPr>
+          <w:t>https://github.com/Arcpolar/MSAAI-530-03-SP23-Final-Project-TEAM6</w:t>
+        </w:r>
+      </w:hyperlink>
+    </w:p>
+    <w:p>
+      <w:pPr>
+        <w:spacing w:after="160" w:line="480" w:lineRule="auto"/>
+        <w:jc w:val="center"/>
+        <w:rPr>
+          <w:rFonts w:ascii="Times New Roman" w:eastAsia="Times New Roman" w:hAnsi="Times New Roman" w:cs="Times New Roman"/>
+        </w:rPr>
+      </w:pPr>
     </w:p>
     <w:p>
       <w:pPr>
@@ -306,13 +349,13 @@
                                           <pic:cNvPicPr/>
                                         </pic:nvPicPr>
                                         <pic:blipFill>
-                                          <a:blip r:embed="rId5">
+                                          <a:blip r:embed="rId6">
                                             <a:extLst>
                                               <a:ext uri="{28A0092B-C50C-407E-A947-70E740481C1C}">
                                                 <a14:useLocalDpi xmlns:a14="http://schemas.microsoft.com/office/drawing/2010/main" val="0"/>
                                               </a:ext>
                                               <a:ext uri="{96DAC541-7B7A-43D3-8B79-37D633B846F1}">
-                                                <asvg:svgBlip xmlns:asvg="http://schemas.microsoft.com/office/drawing/2016/SVG/main" r:embed="rId6"/>
+                                                <asvg:svgBlip xmlns:asvg="http://schemas.microsoft.com/office/drawing/2016/SVG/main" r:embed="rId7"/>
                                               </a:ext>
                                             </a:extLst>
                                           </a:blip>
@@ -386,13 +429,13 @@
                                     <pic:cNvPicPr/>
                                   </pic:nvPicPr>
                                   <pic:blipFill>
-                                    <a:blip r:embed="rId5">
+                                    <a:blip r:embed="rId6">
                                       <a:extLst>
                                         <a:ext uri="{28A0092B-C50C-407E-A947-70E740481C1C}">
                                           <a14:useLocalDpi xmlns:a14="http://schemas.microsoft.com/office/drawing/2010/main" val="0"/>
                                         </a:ext>
                                         <a:ext uri="{96DAC541-7B7A-43D3-8B79-37D633B846F1}">
-                                          <asvg:svgBlip xmlns:asvg="http://schemas.microsoft.com/office/drawing/2016/SVG/main" r:embed="rId6"/>
+                                          <asvg:svgBlip xmlns:asvg="http://schemas.microsoft.com/office/drawing/2016/SVG/main" r:embed="rId7"/>
                                         </a:ext>
                                       </a:extLst>
                                     </a:blip>
@@ -7442,13 +7485,13 @@
                                           <pic:cNvPicPr/>
                                         </pic:nvPicPr>
                                         <pic:blipFill>
-                                          <a:blip r:embed="rId7">
+                                          <a:blip r:embed="rId8">
                                             <a:extLst>
                                               <a:ext uri="{28A0092B-C50C-407E-A947-70E740481C1C}">
                                                 <a14:useLocalDpi xmlns:a14="http://schemas.microsoft.com/office/drawing/2010/main" val="0"/>
                                               </a:ext>
                                               <a:ext uri="{96DAC541-7B7A-43D3-8B79-37D633B846F1}">
-                                                <asvg:svgBlip xmlns:asvg="http://schemas.microsoft.com/office/drawing/2016/SVG/main" r:embed="rId8"/>
+                                                <asvg:svgBlip xmlns:asvg="http://schemas.microsoft.com/office/drawing/2016/SVG/main" r:embed="rId9"/>
                                               </a:ext>
                                             </a:extLst>
                                           </a:blip>
@@ -7496,13 +7539,13 @@
                                           <pic:cNvPicPr/>
                                         </pic:nvPicPr>
                                         <pic:blipFill>
-                                          <a:blip r:embed="rId9">
+                                          <a:blip r:embed="rId10">
                                             <a:extLst>
                                               <a:ext uri="{28A0092B-C50C-407E-A947-70E740481C1C}">
                                                 <a14:useLocalDpi xmlns:a14="http://schemas.microsoft.com/office/drawing/2010/main" val="0"/>
                                               </a:ext>
                                               <a:ext uri="{96DAC541-7B7A-43D3-8B79-37D633B846F1}">
-                                                <asvg:svgBlip xmlns:asvg="http://schemas.microsoft.com/office/drawing/2016/SVG/main" r:embed="rId10"/>
+                                                <asvg:svgBlip xmlns:asvg="http://schemas.microsoft.com/office/drawing/2016/SVG/main" r:embed="rId11"/>
                                               </a:ext>
                                             </a:extLst>
                                           </a:blip>
@@ -7545,13 +7588,13 @@
                                           <pic:cNvPicPr/>
                                         </pic:nvPicPr>
                                         <pic:blipFill>
-                                          <a:blip r:embed="rId9">
+                                          <a:blip r:embed="rId10">
                                             <a:extLst>
                                               <a:ext uri="{28A0092B-C50C-407E-A947-70E740481C1C}">
                                                 <a14:useLocalDpi xmlns:a14="http://schemas.microsoft.com/office/drawing/2010/main" val="0"/>
                                               </a:ext>
                                               <a:ext uri="{96DAC541-7B7A-43D3-8B79-37D633B846F1}">
-                                                <asvg:svgBlip xmlns:asvg="http://schemas.microsoft.com/office/drawing/2016/SVG/main" r:embed="rId10"/>
+                                                <asvg:svgBlip xmlns:asvg="http://schemas.microsoft.com/office/drawing/2016/SVG/main" r:embed="rId11"/>
                                               </a:ext>
                                             </a:extLst>
                                           </a:blip>
@@ -7594,13 +7637,13 @@
                                           <pic:cNvPicPr/>
                                         </pic:nvPicPr>
                                         <pic:blipFill>
-                                          <a:blip r:embed="rId9">
+                                          <a:blip r:embed="rId10">
                                             <a:extLst>
                                               <a:ext uri="{28A0092B-C50C-407E-A947-70E740481C1C}">
                                                 <a14:useLocalDpi xmlns:a14="http://schemas.microsoft.com/office/drawing/2010/main" val="0"/>
                                               </a:ext>
                                               <a:ext uri="{96DAC541-7B7A-43D3-8B79-37D633B846F1}">
-                                                <asvg:svgBlip xmlns:asvg="http://schemas.microsoft.com/office/drawing/2016/SVG/main" r:embed="rId10"/>
+                                                <asvg:svgBlip xmlns:asvg="http://schemas.microsoft.com/office/drawing/2016/SVG/main" r:embed="rId11"/>
                                               </a:ext>
                                             </a:extLst>
                                           </a:blip>
@@ -7643,13 +7686,13 @@
                                           <pic:cNvPicPr/>
                                         </pic:nvPicPr>
                                         <pic:blipFill>
-                                          <a:blip r:embed="rId9">
+                                          <a:blip r:embed="rId10">
                                             <a:extLst>
                                               <a:ext uri="{28A0092B-C50C-407E-A947-70E740481C1C}">
                                                 <a14:useLocalDpi xmlns:a14="http://schemas.microsoft.com/office/drawing/2010/main" val="0"/>
                                               </a:ext>
                                               <a:ext uri="{96DAC541-7B7A-43D3-8B79-37D633B846F1}">
-                                                <asvg:svgBlip xmlns:asvg="http://schemas.microsoft.com/office/drawing/2016/SVG/main" r:embed="rId10"/>
+                                                <asvg:svgBlip xmlns:asvg="http://schemas.microsoft.com/office/drawing/2016/SVG/main" r:embed="rId11"/>
                                               </a:ext>
                                             </a:extLst>
                                           </a:blip>
@@ -7692,13 +7735,13 @@
                                           <pic:cNvPicPr/>
                                         </pic:nvPicPr>
                                         <pic:blipFill>
-                                          <a:blip r:embed="rId9">
+                                          <a:blip r:embed="rId10">
                                             <a:extLst>
                                               <a:ext uri="{28A0092B-C50C-407E-A947-70E740481C1C}">
                                                 <a14:useLocalDpi xmlns:a14="http://schemas.microsoft.com/office/drawing/2010/main" val="0"/>
                                               </a:ext>
                                               <a:ext uri="{96DAC541-7B7A-43D3-8B79-37D633B846F1}">
-                                                <asvg:svgBlip xmlns:asvg="http://schemas.microsoft.com/office/drawing/2016/SVG/main" r:embed="rId10"/>
+                                                <asvg:svgBlip xmlns:asvg="http://schemas.microsoft.com/office/drawing/2016/SVG/main" r:embed="rId11"/>
                                               </a:ext>
                                             </a:extLst>
                                           </a:blip>
@@ -7741,13 +7784,13 @@
                                           <pic:cNvPicPr/>
                                         </pic:nvPicPr>
                                         <pic:blipFill>
-                                          <a:blip r:embed="rId9">
+                                          <a:blip r:embed="rId10">
                                             <a:extLst>
                                               <a:ext uri="{28A0092B-C50C-407E-A947-70E740481C1C}">
                                                 <a14:useLocalDpi xmlns:a14="http://schemas.microsoft.com/office/drawing/2010/main" val="0"/>
                                               </a:ext>
                                               <a:ext uri="{96DAC541-7B7A-43D3-8B79-37D633B846F1}">
-                                                <asvg:svgBlip xmlns:asvg="http://schemas.microsoft.com/office/drawing/2016/SVG/main" r:embed="rId10"/>
+                                                <asvg:svgBlip xmlns:asvg="http://schemas.microsoft.com/office/drawing/2016/SVG/main" r:embed="rId11"/>
                                               </a:ext>
                                             </a:extLst>
                                           </a:blip>
@@ -7790,13 +7833,13 @@
                                           <pic:cNvPicPr/>
                                         </pic:nvPicPr>
                                         <pic:blipFill>
-                                          <a:blip r:embed="rId9">
+                                          <a:blip r:embed="rId10">
                                             <a:extLst>
                                               <a:ext uri="{28A0092B-C50C-407E-A947-70E740481C1C}">
                                                 <a14:useLocalDpi xmlns:a14="http://schemas.microsoft.com/office/drawing/2010/main" val="0"/>
                                               </a:ext>
                                               <a:ext uri="{96DAC541-7B7A-43D3-8B79-37D633B846F1}">
-                                                <asvg:svgBlip xmlns:asvg="http://schemas.microsoft.com/office/drawing/2016/SVG/main" r:embed="rId10"/>
+                                                <asvg:svgBlip xmlns:asvg="http://schemas.microsoft.com/office/drawing/2016/SVG/main" r:embed="rId11"/>
                                               </a:ext>
                                             </a:extLst>
                                           </a:blip>
@@ -7839,13 +7882,13 @@
                                           <pic:cNvPicPr/>
                                         </pic:nvPicPr>
                                         <pic:blipFill>
-                                          <a:blip r:embed="rId9">
+                                          <a:blip r:embed="rId10">
                                             <a:extLst>
                                               <a:ext uri="{28A0092B-C50C-407E-A947-70E740481C1C}">
                                                 <a14:useLocalDpi xmlns:a14="http://schemas.microsoft.com/office/drawing/2010/main" val="0"/>
                                               </a:ext>
                                               <a:ext uri="{96DAC541-7B7A-43D3-8B79-37D633B846F1}">
-                                                <asvg:svgBlip xmlns:asvg="http://schemas.microsoft.com/office/drawing/2016/SVG/main" r:embed="rId10"/>
+                                                <asvg:svgBlip xmlns:asvg="http://schemas.microsoft.com/office/drawing/2016/SVG/main" r:embed="rId11"/>
                                               </a:ext>
                                             </a:extLst>
                                           </a:blip>
@@ -7888,13 +7931,13 @@
                                           <pic:cNvPicPr/>
                                         </pic:nvPicPr>
                                         <pic:blipFill>
-                                          <a:blip r:embed="rId9">
+                                          <a:blip r:embed="rId10">
                                             <a:extLst>
                                               <a:ext uri="{28A0092B-C50C-407E-A947-70E740481C1C}">
                                                 <a14:useLocalDpi xmlns:a14="http://schemas.microsoft.com/office/drawing/2010/main" val="0"/>
                                               </a:ext>
                                               <a:ext uri="{96DAC541-7B7A-43D3-8B79-37D633B846F1}">
-                                                <asvg:svgBlip xmlns:asvg="http://schemas.microsoft.com/office/drawing/2016/SVG/main" r:embed="rId10"/>
+                                                <asvg:svgBlip xmlns:asvg="http://schemas.microsoft.com/office/drawing/2016/SVG/main" r:embed="rId11"/>
                                               </a:ext>
                                             </a:extLst>
                                           </a:blip>
@@ -7937,13 +7980,13 @@
                                           <pic:cNvPicPr/>
                                         </pic:nvPicPr>
                                         <pic:blipFill>
-                                          <a:blip r:embed="rId9">
+                                          <a:blip r:embed="rId10">
                                             <a:extLst>
                                               <a:ext uri="{28A0092B-C50C-407E-A947-70E740481C1C}">
                                                 <a14:useLocalDpi xmlns:a14="http://schemas.microsoft.com/office/drawing/2010/main" val="0"/>
                                               </a:ext>
                                               <a:ext uri="{96DAC541-7B7A-43D3-8B79-37D633B846F1}">
-                                                <asvg:svgBlip xmlns:asvg="http://schemas.microsoft.com/office/drawing/2016/SVG/main" r:embed="rId10"/>
+                                                <asvg:svgBlip xmlns:asvg="http://schemas.microsoft.com/office/drawing/2016/SVG/main" r:embed="rId11"/>
                                               </a:ext>
                                             </a:extLst>
                                           </a:blip>
@@ -8013,13 +8056,13 @@
                                     <pic:cNvPicPr/>
                                   </pic:nvPicPr>
                                   <pic:blipFill>
-                                    <a:blip r:embed="rId7">
+                                    <a:blip r:embed="rId8">
                                       <a:extLst>
                                         <a:ext uri="{28A0092B-C50C-407E-A947-70E740481C1C}">
                                           <a14:useLocalDpi xmlns:a14="http://schemas.microsoft.com/office/drawing/2010/main" val="0"/>
                                         </a:ext>
                                         <a:ext uri="{96DAC541-7B7A-43D3-8B79-37D633B846F1}">
-                                          <asvg:svgBlip xmlns:asvg="http://schemas.microsoft.com/office/drawing/2016/SVG/main" r:embed="rId8"/>
+                                          <asvg:svgBlip xmlns:asvg="http://schemas.microsoft.com/office/drawing/2016/SVG/main" r:embed="rId9"/>
                                         </a:ext>
                                       </a:extLst>
                                     </a:blip>
@@ -8067,13 +8110,13 @@
                                     <pic:cNvPicPr/>
                                   </pic:nvPicPr>
                                   <pic:blipFill>
-                                    <a:blip r:embed="rId9">
+                                    <a:blip r:embed="rId10">
                                       <a:extLst>
                                         <a:ext uri="{28A0092B-C50C-407E-A947-70E740481C1C}">
                                           <a14:useLocalDpi xmlns:a14="http://schemas.microsoft.com/office/drawing/2010/main" val="0"/>
                                         </a:ext>
                                         <a:ext uri="{96DAC541-7B7A-43D3-8B79-37D633B846F1}">
-                                          <asvg:svgBlip xmlns:asvg="http://schemas.microsoft.com/office/drawing/2016/SVG/main" r:embed="rId10"/>
+                                          <asvg:svgBlip xmlns:asvg="http://schemas.microsoft.com/office/drawing/2016/SVG/main" r:embed="rId11"/>
                                         </a:ext>
                                       </a:extLst>
                                     </a:blip>
@@ -8116,13 +8159,13 @@
                                     <pic:cNvPicPr/>
                                   </pic:nvPicPr>
                                   <pic:blipFill>
-                                    <a:blip r:embed="rId9">
+                                    <a:blip r:embed="rId10">
                                       <a:extLst>
                                         <a:ext uri="{28A0092B-C50C-407E-A947-70E740481C1C}">
                                           <a14:useLocalDpi xmlns:a14="http://schemas.microsoft.com/office/drawing/2010/main" val="0"/>
                                         </a:ext>
                                         <a:ext uri="{96DAC541-7B7A-43D3-8B79-37D633B846F1}">
-                                          <asvg:svgBlip xmlns:asvg="http://schemas.microsoft.com/office/drawing/2016/SVG/main" r:embed="rId10"/>
+                                          <asvg:svgBlip xmlns:asvg="http://schemas.microsoft.com/office/drawing/2016/SVG/main" r:embed="rId11"/>
                                         </a:ext>
                                       </a:extLst>
                                     </a:blip>
@@ -8165,13 +8208,13 @@
                                     <pic:cNvPicPr/>
                                   </pic:nvPicPr>
                                   <pic:blipFill>
-                                    <a:blip r:embed="rId9">
+                                    <a:blip r:embed="rId10">
                                       <a:extLst>
                                         <a:ext uri="{28A0092B-C50C-407E-A947-70E740481C1C}">
                                           <a14:useLocalDpi xmlns:a14="http://schemas.microsoft.com/office/drawing/2010/main" val="0"/>
                                         </a:ext>
                                         <a:ext uri="{96DAC541-7B7A-43D3-8B79-37D633B846F1}">
-                                          <asvg:svgBlip xmlns:asvg="http://schemas.microsoft.com/office/drawing/2016/SVG/main" r:embed="rId10"/>
+                                          <asvg:svgBlip xmlns:asvg="http://schemas.microsoft.com/office/drawing/2016/SVG/main" r:embed="rId11"/>
                                         </a:ext>
                                       </a:extLst>
                                     </a:blip>
@@ -8214,13 +8257,13 @@
                                     <pic:cNvPicPr/>
                                   </pic:nvPicPr>
                                   <pic:blipFill>
-                                    <a:blip r:embed="rId9">
+                                    <a:blip r:embed="rId10">
                                       <a:extLst>
                                         <a:ext uri="{28A0092B-C50C-407E-A947-70E740481C1C}">
                                           <a14:useLocalDpi xmlns:a14="http://schemas.microsoft.com/office/drawing/2010/main" val="0"/>
                                         </a:ext>
                                         <a:ext uri="{96DAC541-7B7A-43D3-8B79-37D633B846F1}">
-                                          <asvg:svgBlip xmlns:asvg="http://schemas.microsoft.com/office/drawing/2016/SVG/main" r:embed="rId10"/>
+                                          <asvg:svgBlip xmlns:asvg="http://schemas.microsoft.com/office/drawing/2016/SVG/main" r:embed="rId11"/>
                                         </a:ext>
                                       </a:extLst>
                                     </a:blip>
@@ -8263,13 +8306,13 @@
                                     <pic:cNvPicPr/>
                                   </pic:nvPicPr>
                                   <pic:blipFill>
-                                    <a:blip r:embed="rId9">
+                                    <a:blip r:embed="rId10">
                                       <a:extLst>
                                         <a:ext uri="{28A0092B-C50C-407E-A947-70E740481C1C}">
                                           <a14:useLocalDpi xmlns:a14="http://schemas.microsoft.com/office/drawing/2010/main" val="0"/>
                                         </a:ext>
                                         <a:ext uri="{96DAC541-7B7A-43D3-8B79-37D633B846F1}">
-                                          <asvg:svgBlip xmlns:asvg="http://schemas.microsoft.com/office/drawing/2016/SVG/main" r:embed="rId10"/>
+                                          <asvg:svgBlip xmlns:asvg="http://schemas.microsoft.com/office/drawing/2016/SVG/main" r:embed="rId11"/>
                                         </a:ext>
                                       </a:extLst>
                                     </a:blip>
@@ -8312,13 +8355,13 @@
                                     <pic:cNvPicPr/>
                                   </pic:nvPicPr>
                                   <pic:blipFill>
-                                    <a:blip r:embed="rId9">
+                                    <a:blip r:embed="rId10">
                                       <a:extLst>
                                         <a:ext uri="{28A0092B-C50C-407E-A947-70E740481C1C}">
                                           <a14:useLocalDpi xmlns:a14="http://schemas.microsoft.com/office/drawing/2010/main" val="0"/>
                                         </a:ext>
                                         <a:ext uri="{96DAC541-7B7A-43D3-8B79-37D633B846F1}">
-                                          <asvg:svgBlip xmlns:asvg="http://schemas.microsoft.com/office/drawing/2016/SVG/main" r:embed="rId10"/>
+                                          <asvg:svgBlip xmlns:asvg="http://schemas.microsoft.com/office/drawing/2016/SVG/main" r:embed="rId11"/>
                                         </a:ext>
                                       </a:extLst>
                                     </a:blip>
@@ -8361,13 +8404,13 @@
                                     <pic:cNvPicPr/>
                                   </pic:nvPicPr>
                                   <pic:blipFill>
-                                    <a:blip r:embed="rId9">
+                                    <a:blip r:embed="rId10">
                                       <a:extLst>
                                         <a:ext uri="{28A0092B-C50C-407E-A947-70E740481C1C}">
                                           <a14:useLocalDpi xmlns:a14="http://schemas.microsoft.com/office/drawing/2010/main" val="0"/>
                                         </a:ext>
                                         <a:ext uri="{96DAC541-7B7A-43D3-8B79-37D633B846F1}">
-                                          <asvg:svgBlip xmlns:asvg="http://schemas.microsoft.com/office/drawing/2016/SVG/main" r:embed="rId10"/>
+                                          <asvg:svgBlip xmlns:asvg="http://schemas.microsoft.com/office/drawing/2016/SVG/main" r:embed="rId11"/>
                                         </a:ext>
                                       </a:extLst>
                                     </a:blip>
@@ -8410,13 +8453,13 @@
                                     <pic:cNvPicPr/>
                                   </pic:nvPicPr>
                                   <pic:blipFill>
-                                    <a:blip r:embed="rId9">
+                                    <a:blip r:embed="rId10">
                                       <a:extLst>
                                         <a:ext uri="{28A0092B-C50C-407E-A947-70E740481C1C}">
                                           <a14:useLocalDpi xmlns:a14="http://schemas.microsoft.com/office/drawing/2010/main" val="0"/>
                                         </a:ext>
                                         <a:ext uri="{96DAC541-7B7A-43D3-8B79-37D633B846F1}">
-                                          <asvg:svgBlip xmlns:asvg="http://schemas.microsoft.com/office/drawing/2016/SVG/main" r:embed="rId10"/>
+                                          <asvg:svgBlip xmlns:asvg="http://schemas.microsoft.com/office/drawing/2016/SVG/main" r:embed="rId11"/>
                                         </a:ext>
                                       </a:extLst>
                                     </a:blip>
@@ -8459,13 +8502,13 @@
                                     <pic:cNvPicPr/>
                                   </pic:nvPicPr>
                                   <pic:blipFill>
-                                    <a:blip r:embed="rId9">
+                                    <a:blip r:embed="rId10">
                                       <a:extLst>
                                         <a:ext uri="{28A0092B-C50C-407E-A947-70E740481C1C}">
                                           <a14:useLocalDpi xmlns:a14="http://schemas.microsoft.com/office/drawing/2010/main" val="0"/>
                                         </a:ext>
                                         <a:ext uri="{96DAC541-7B7A-43D3-8B79-37D633B846F1}">
-                                          <asvg:svgBlip xmlns:asvg="http://schemas.microsoft.com/office/drawing/2016/SVG/main" r:embed="rId10"/>
+                                          <asvg:svgBlip xmlns:asvg="http://schemas.microsoft.com/office/drawing/2016/SVG/main" r:embed="rId11"/>
                                         </a:ext>
                                       </a:extLst>
                                     </a:blip>
@@ -8508,13 +8551,13 @@
                                     <pic:cNvPicPr/>
                                   </pic:nvPicPr>
                                   <pic:blipFill>
-                                    <a:blip r:embed="rId9">
+                                    <a:blip r:embed="rId10">
                                       <a:extLst>
                                         <a:ext uri="{28A0092B-C50C-407E-A947-70E740481C1C}">
                                           <a14:useLocalDpi xmlns:a14="http://schemas.microsoft.com/office/drawing/2010/main" val="0"/>
                                         </a:ext>
                                         <a:ext uri="{96DAC541-7B7A-43D3-8B79-37D633B846F1}">
-                                          <asvg:svgBlip xmlns:asvg="http://schemas.microsoft.com/office/drawing/2016/SVG/main" r:embed="rId10"/>
+                                          <asvg:svgBlip xmlns:asvg="http://schemas.microsoft.com/office/drawing/2016/SVG/main" r:embed="rId11"/>
                                         </a:ext>
                                       </a:extLst>
                                     </a:blip>
@@ -9407,7 +9450,7 @@
                     </pic:cNvPicPr>
                   </pic:nvPicPr>
                   <pic:blipFill>
-                    <a:blip r:embed="rId11">
+                    <a:blip r:embed="rId12">
                       <a:extLst>
                         <a:ext uri="{28A0092B-C50C-407E-A947-70E740481C1C}">
                           <a14:useLocalDpi xmlns:a14="http://schemas.microsoft.com/office/drawing/2010/main" val="0"/>
@@ -9515,7 +9558,7 @@
                     </pic:cNvPicPr>
                   </pic:nvPicPr>
                   <pic:blipFill>
-                    <a:blip r:embed="rId12">
+                    <a:blip r:embed="rId13">
                       <a:extLst>
                         <a:ext uri="{28A0092B-C50C-407E-A947-70E740481C1C}">
                           <a14:useLocalDpi xmlns:a14="http://schemas.microsoft.com/office/drawing/2010/main" val="0"/>
@@ -9633,7 +9676,7 @@
                     </pic:cNvPicPr>
                   </pic:nvPicPr>
                   <pic:blipFill>
-                    <a:blip r:embed="rId12">
+                    <a:blip r:embed="rId13">
                       <a:extLst>
                         <a:ext uri="{28A0092B-C50C-407E-A947-70E740481C1C}">
                           <a14:useLocalDpi xmlns:a14="http://schemas.microsoft.com/office/drawing/2010/main" val="0"/>
@@ -9741,7 +9784,7 @@
                     </pic:cNvPicPr>
                   </pic:nvPicPr>
                   <pic:blipFill>
-                    <a:blip r:embed="rId13">
+                    <a:blip r:embed="rId14">
                       <a:extLst>
                         <a:ext uri="{28A0092B-C50C-407E-A947-70E740481C1C}">
                           <a14:useLocalDpi xmlns:a14="http://schemas.microsoft.com/office/drawing/2010/main" val="0"/>
@@ -9869,7 +9912,7 @@
                     </pic:cNvPicPr>
                   </pic:nvPicPr>
                   <pic:blipFill>
-                    <a:blip r:embed="rId14">
+                    <a:blip r:embed="rId15">
                       <a:extLst>
                         <a:ext uri="{28A0092B-C50C-407E-A947-70E740481C1C}">
                           <a14:useLocalDpi xmlns:a14="http://schemas.microsoft.com/office/drawing/2010/main" val="0"/>
@@ -9977,7 +10020,7 @@
                     </pic:cNvPicPr>
                   </pic:nvPicPr>
                   <pic:blipFill>
-                    <a:blip r:embed="rId15">
+                    <a:blip r:embed="rId16">
                       <a:extLst>
                         <a:ext uri="{28A0092B-C50C-407E-A947-70E740481C1C}">
                           <a14:useLocalDpi xmlns:a14="http://schemas.microsoft.com/office/drawing/2010/main" val="0"/>
@@ -10110,7 +10153,7 @@
                     </pic:cNvPicPr>
                   </pic:nvPicPr>
                   <pic:blipFill>
-                    <a:blip r:embed="rId16">
+                    <a:blip r:embed="rId17">
                       <a:extLst>
                         <a:ext uri="{28A0092B-C50C-407E-A947-70E740481C1C}">
                           <a14:useLocalDpi xmlns:a14="http://schemas.microsoft.com/office/drawing/2010/main" val="0"/>
@@ -10218,7 +10261,7 @@
                     </pic:cNvPicPr>
                   </pic:nvPicPr>
                   <pic:blipFill>
-                    <a:blip r:embed="rId17">
+                    <a:blip r:embed="rId18">
                       <a:extLst>
                         <a:ext uri="{28A0092B-C50C-407E-A947-70E740481C1C}">
                           <a14:useLocalDpi xmlns:a14="http://schemas.microsoft.com/office/drawing/2010/main" val="0"/>
@@ -10350,7 +10393,7 @@
                     </pic:cNvPicPr>
                   </pic:nvPicPr>
                   <pic:blipFill>
-                    <a:blip r:embed="rId18">
+                    <a:blip r:embed="rId19">
                       <a:extLst>
                         <a:ext uri="{28A0092B-C50C-407E-A947-70E740481C1C}">
                           <a14:useLocalDpi xmlns:a14="http://schemas.microsoft.com/office/drawing/2010/main" val="0"/>
@@ -10458,7 +10501,7 @@
                     </pic:cNvPicPr>
                   </pic:nvPicPr>
                   <pic:blipFill>
-                    <a:blip r:embed="rId19">
+                    <a:blip r:embed="rId20">
                       <a:extLst>
                         <a:ext uri="{28A0092B-C50C-407E-A947-70E740481C1C}">
                           <a14:useLocalDpi xmlns:a14="http://schemas.microsoft.com/office/drawing/2010/main" val="0"/>
@@ -10590,7 +10633,7 @@
                     </pic:cNvPicPr>
                   </pic:nvPicPr>
                   <pic:blipFill>
-                    <a:blip r:embed="rId18">
+                    <a:blip r:embed="rId19">
                       <a:extLst>
                         <a:ext uri="{28A0092B-C50C-407E-A947-70E740481C1C}">
                           <a14:useLocalDpi xmlns:a14="http://schemas.microsoft.com/office/drawing/2010/main" val="0"/>
@@ -10751,7 +10794,7 @@
                     </pic:cNvPicPr>
                   </pic:nvPicPr>
                   <pic:blipFill>
-                    <a:blip r:embed="rId20" cstate="print">
+                    <a:blip r:embed="rId21" cstate="print">
                       <a:extLst>
                         <a:ext uri="{28A0092B-C50C-407E-A947-70E740481C1C}">
                           <a14:useLocalDpi xmlns:a14="http://schemas.microsoft.com/office/drawing/2010/main" val="0"/>
@@ -10862,7 +10905,7 @@
                     </pic:cNvPicPr>
                   </pic:nvPicPr>
                   <pic:blipFill>
-                    <a:blip r:embed="rId21">
+                    <a:blip r:embed="rId22">
                       <a:extLst>
                         <a:ext uri="{28A0092B-C50C-407E-A947-70E740481C1C}">
                           <a14:useLocalDpi xmlns:a14="http://schemas.microsoft.com/office/drawing/2010/main" val="0"/>
@@ -10993,7 +11036,7 @@
                     </pic:cNvPicPr>
                   </pic:nvPicPr>
                   <pic:blipFill>
-                    <a:blip r:embed="rId22">
+                    <a:blip r:embed="rId23">
                       <a:extLst>
                         <a:ext uri="{28A0092B-C50C-407E-A947-70E740481C1C}">
                           <a14:useLocalDpi xmlns:a14="http://schemas.microsoft.com/office/drawing/2010/main" val="0"/>
@@ -12436,6 +12479,47 @@
       <w:rFonts w:ascii="Times New Roman" w:eastAsia="Times New Roman" w:hAnsi="Times New Roman" w:cs="Times New Roman"/>
     </w:rPr>
   </w:style>
+  <w:style w:type="paragraph" w:styleId="Date">
+    <w:name w:val="Date"/>
+    <w:basedOn w:val="Normal"/>
+    <w:next w:val="Normal"/>
+    <w:link w:val="DateChar"/>
+    <w:uiPriority w:val="99"/>
+    <w:semiHidden/>
+    <w:unhideWhenUsed/>
+    <w:rsid w:val="003E51AC"/>
+  </w:style>
+  <w:style w:type="character" w:customStyle="1" w:styleId="DateChar">
+    <w:name w:val="Date Char"/>
+    <w:basedOn w:val="DefaultParagraphFont"/>
+    <w:link w:val="Date"/>
+    <w:uiPriority w:val="99"/>
+    <w:semiHidden/>
+    <w:rsid w:val="003E51AC"/>
+  </w:style>
+  <w:style w:type="character" w:styleId="Hyperlink">
+    <w:name w:val="Hyperlink"/>
+    <w:basedOn w:val="DefaultParagraphFont"/>
+    <w:uiPriority w:val="99"/>
+    <w:unhideWhenUsed/>
+    <w:rsid w:val="003E51AC"/>
+    <w:rPr>
+      <w:color w:val="0563C1" w:themeColor="hyperlink"/>
+      <w:u w:val="single"/>
+    </w:rPr>
+  </w:style>
+  <w:style w:type="character" w:styleId="UnresolvedMention">
+    <w:name w:val="Unresolved Mention"/>
+    <w:basedOn w:val="DefaultParagraphFont"/>
+    <w:uiPriority w:val="99"/>
+    <w:semiHidden/>
+    <w:unhideWhenUsed/>
+    <w:rsid w:val="003E51AC"/>
+    <w:rPr>
+      <w:color w:val="605E5C"/>
+      <w:shd w:val="clear" w:color="auto" w:fill="E1DFDD"/>
+    </w:rPr>
+  </w:style>
 </w:styles>
 </file>
 

</xml_diff>